<commit_message>
GLFW lib linked to VS
Vector and Basic graphics concepts and openGL code running
</commit_message>
<xml_diff>
--- a/Study openGL.docx
+++ b/Study openGL.docx
@@ -6,19 +6,23 @@
       <w:pPr>
         <w:jc w:val="center"/>
         <w:rPr>
+          <w:rFonts w:ascii="Times New Roman" w:hAnsi="Times New Roman" w:cs="Times New Roman"/>
           <w:b/>
           <w:bCs/>
-          <w:sz w:val="32"/>
-          <w:szCs w:val="32"/>
+          <w:color w:val="000000" w:themeColor="text1"/>
+          <w:sz w:val="24"/>
+          <w:szCs w:val="24"/>
           <w:u w:val="single"/>
         </w:rPr>
       </w:pPr>
       <w:r>
         <w:rPr>
+          <w:rFonts w:ascii="Times New Roman" w:hAnsi="Times New Roman" w:cs="Times New Roman"/>
           <w:b/>
           <w:bCs/>
-          <w:sz w:val="32"/>
-          <w:szCs w:val="32"/>
+          <w:color w:val="000000" w:themeColor="text1"/>
+          <w:sz w:val="24"/>
+          <w:szCs w:val="24"/>
           <w:u w:val="single"/>
         </w:rPr>
         <w:t>OpenGL Documentation</w:t>
@@ -31,11 +35,21 @@
           <w:ilvl w:val="0"/>
           <w:numId w:val="1"/>
         </w:numPr>
+        <w:rPr>
+          <w:rFonts w:ascii="Times New Roman" w:hAnsi="Times New Roman" w:cs="Times New Roman"/>
+          <w:color w:val="000000" w:themeColor="text1"/>
+          <w:sz w:val="24"/>
+          <w:szCs w:val="24"/>
+        </w:rPr>
       </w:pPr>
       <w:hyperlink r:id="rId5" w:history="1">
         <w:r>
           <w:rPr>
             <w:rStyle w:val="Hyperlink"/>
+            <w:rFonts w:ascii="Times New Roman" w:hAnsi="Times New Roman" w:cs="Times New Roman"/>
+            <w:color w:val="000000" w:themeColor="text1"/>
+            <w:sz w:val="24"/>
+            <w:szCs w:val="24"/>
           </w:rPr>
           <w:t>OpenGL Video Tutorial - Home (videotutorialsrock.com)</w:t>
         </w:r>
@@ -48,21 +62,23 @@
           <w:ilvl w:val="0"/>
           <w:numId w:val="1"/>
         </w:numPr>
+        <w:rPr>
+          <w:rFonts w:ascii="Times New Roman" w:hAnsi="Times New Roman" w:cs="Times New Roman"/>
+          <w:color w:val="000000" w:themeColor="text1"/>
+          <w:sz w:val="24"/>
+          <w:szCs w:val="24"/>
+        </w:rPr>
       </w:pPr>
       <w:hyperlink r:id="rId6" w:history="1">
-        <w:proofErr w:type="spellStart"/>
         <w:r>
           <w:rPr>
             <w:rStyle w:val="Hyperlink"/>
+            <w:rFonts w:ascii="Times New Roman" w:hAnsi="Times New Roman" w:cs="Times New Roman"/>
+            <w:color w:val="000000" w:themeColor="text1"/>
+            <w:sz w:val="24"/>
+            <w:szCs w:val="24"/>
           </w:rPr>
-          <w:t>LearnOpenGL</w:t>
-        </w:r>
-        <w:proofErr w:type="spellEnd"/>
-        <w:r>
-          <w:rPr>
-            <w:rStyle w:val="Hyperlink"/>
-          </w:rPr>
-          <w:t xml:space="preserve"> - OpenGL</w:t>
+          <w:t>LearnOpenGL - OpenGL</w:t>
         </w:r>
       </w:hyperlink>
     </w:p>
@@ -73,8 +89,20 @@
           <w:ilvl w:val="0"/>
           <w:numId w:val="1"/>
         </w:numPr>
-      </w:pPr>
-      <w:r>
+        <w:rPr>
+          <w:rFonts w:ascii="Times New Roman" w:hAnsi="Times New Roman" w:cs="Times New Roman"/>
+          <w:color w:val="000000" w:themeColor="text1"/>
+          <w:sz w:val="24"/>
+          <w:szCs w:val="24"/>
+        </w:rPr>
+      </w:pPr>
+      <w:r>
+        <w:rPr>
+          <w:rFonts w:ascii="Times New Roman" w:hAnsi="Times New Roman" w:cs="Times New Roman"/>
+          <w:color w:val="000000" w:themeColor="text1"/>
+          <w:sz w:val="24"/>
+          <w:szCs w:val="24"/>
+        </w:rPr>
         <w:t>OpenGL is mainly considered an API (an Application Programming Interface) that provides us with a large set of functions that we can use to manipulate graphics and images.</w:t>
       </w:r>
     </w:p>
@@ -85,14 +113,30 @@
           <w:ilvl w:val="0"/>
           <w:numId w:val="1"/>
         </w:numPr>
-      </w:pPr>
-      <w:r>
+        <w:rPr>
+          <w:rFonts w:ascii="Times New Roman" w:hAnsi="Times New Roman" w:cs="Times New Roman"/>
+          <w:color w:val="000000" w:themeColor="text1"/>
+          <w:sz w:val="24"/>
+          <w:szCs w:val="24"/>
+        </w:rPr>
+      </w:pPr>
+      <w:r>
+        <w:rPr>
+          <w:rFonts w:ascii="Times New Roman" w:hAnsi="Times New Roman" w:cs="Times New Roman"/>
+          <w:color w:val="000000" w:themeColor="text1"/>
+          <w:sz w:val="24"/>
+          <w:szCs w:val="24"/>
+        </w:rPr>
         <w:t xml:space="preserve">Math for graphics: </w:t>
       </w:r>
       <w:hyperlink r:id="rId7" w:history="1">
         <w:r>
           <w:rPr>
             <w:rStyle w:val="Hyperlink"/>
+            <w:rFonts w:ascii="Times New Roman" w:hAnsi="Times New Roman" w:cs="Times New Roman"/>
+            <w:color w:val="000000" w:themeColor="text1"/>
+            <w:sz w:val="24"/>
+            <w:szCs w:val="24"/>
           </w:rPr>
           <w:t>Vectors (mathsisfun.com)</w:t>
         </w:r>
@@ -105,6 +149,493 @@
           <w:ilvl w:val="0"/>
           <w:numId w:val="1"/>
         </w:numPr>
+        <w:rPr>
+          <w:rFonts w:ascii="Times New Roman" w:hAnsi="Times New Roman" w:cs="Times New Roman"/>
+          <w:color w:val="000000" w:themeColor="text1"/>
+          <w:sz w:val="24"/>
+          <w:szCs w:val="24"/>
+        </w:rPr>
+      </w:pPr>
+      <w:r>
+        <w:rPr>
+          <w:rFonts w:ascii="Times New Roman" w:hAnsi="Times New Roman" w:cs="Times New Roman"/>
+          <w:color w:val="FF0000"/>
+          <w:spacing w:val="2"/>
+          <w:sz w:val="24"/>
+          <w:szCs w:val="24"/>
+          <w:shd w:val="clear" w:color="auto" w:fill="FFFFFF"/>
+        </w:rPr>
+        <w:t xml:space="preserve">A translation process </w:t>
+      </w:r>
+      <w:r>
+        <w:rPr>
+          <w:rFonts w:ascii="Times New Roman" w:hAnsi="Times New Roman" w:cs="Times New Roman"/>
+          <w:color w:val="000000" w:themeColor="text1"/>
+          <w:spacing w:val="2"/>
+          <w:sz w:val="24"/>
+          <w:szCs w:val="24"/>
+          <w:shd w:val="clear" w:color="auto" w:fill="FFFFFF"/>
+        </w:rPr>
+        <w:t>moves every point a constant distance in a specified direction. It can be described as a rigid motion. A translation can also be interpreted as the addition of a constant vector to every point, or as shifting the origin of the coordinate system. </w:t>
+      </w:r>
+    </w:p>
+    <w:p>
+      <w:pPr>
+        <w:pStyle w:val="ListParagraph"/>
+        <w:numPr>
+          <w:ilvl w:val="0"/>
+          <w:numId w:val="1"/>
+        </w:numPr>
+        <w:rPr>
+          <w:rFonts w:ascii="Times New Roman" w:hAnsi="Times New Roman" w:cs="Times New Roman"/>
+          <w:color w:val="000000" w:themeColor="text1"/>
+          <w:sz w:val="24"/>
+          <w:szCs w:val="24"/>
+        </w:rPr>
+      </w:pPr>
+      <w:r>
+        <w:rPr>
+          <w:rFonts w:ascii="Times New Roman" w:hAnsi="Times New Roman" w:cs="Times New Roman"/>
+          <w:color w:val="000000" w:themeColor="text1"/>
+          <w:sz w:val="24"/>
+          <w:szCs w:val="24"/>
+        </w:rPr>
+        <w:t>Suppose, If point (X, Y) is to be translated by amount Dx and Dy to a new location (X’, Y’) then new coordinates can be obtained by adding Dx to X and Dy to Y as: X' = Dx + X Y' = Dy + Y</w:t>
+      </w:r>
+    </w:p>
+    <w:p>
+      <w:pPr>
+        <w:pStyle w:val="ListParagraph"/>
+        <w:numPr>
+          <w:ilvl w:val="0"/>
+          <w:numId w:val="1"/>
+        </w:numPr>
+        <w:rPr>
+          <w:rFonts w:ascii="Times New Roman" w:hAnsi="Times New Roman" w:cs="Times New Roman"/>
+          <w:color w:val="000000" w:themeColor="text1"/>
+          <w:sz w:val="24"/>
+          <w:szCs w:val="24"/>
+        </w:rPr>
+      </w:pPr>
+      <w:r>
+        <w:rPr>
+          <w:rFonts w:ascii="Times New Roman" w:hAnsi="Times New Roman" w:cs="Times New Roman"/>
+          <w:color w:val="000000" w:themeColor="text1"/>
+          <w:sz w:val="24"/>
+          <w:szCs w:val="24"/>
+        </w:rPr>
+        <w:t xml:space="preserve">Point translation: just add </w:t>
+      </w:r>
+      <w:r>
+        <w:rPr>
+          <w:rFonts w:ascii="Times New Roman" w:hAnsi="Times New Roman" w:cs="Times New Roman"/>
+          <w:color w:val="000000" w:themeColor="text1"/>
+          <w:spacing w:val="2"/>
+          <w:sz w:val="24"/>
+          <w:szCs w:val="24"/>
+          <w:shd w:val="clear" w:color="auto" w:fill="FFFFFF"/>
+        </w:rPr>
+        <w:t>translation factor</w:t>
+      </w:r>
+      <w:r>
+        <w:rPr>
+          <w:rFonts w:ascii="Times New Roman" w:hAnsi="Times New Roman" w:cs="Times New Roman"/>
+          <w:color w:val="000000" w:themeColor="text1"/>
+          <w:spacing w:val="2"/>
+          <w:sz w:val="24"/>
+          <w:szCs w:val="24"/>
+          <w:shd w:val="clear" w:color="auto" w:fill="FFFFFF"/>
+        </w:rPr>
+        <w:t xml:space="preserve"> with original point</w:t>
+      </w:r>
+    </w:p>
+    <w:p>
+      <w:pPr>
+        <w:pStyle w:val="ListParagraph"/>
+        <w:numPr>
+          <w:ilvl w:val="0"/>
+          <w:numId w:val="1"/>
+        </w:numPr>
+        <w:rPr>
+          <w:rFonts w:ascii="Times New Roman" w:hAnsi="Times New Roman" w:cs="Times New Roman"/>
+          <w:color w:val="000000" w:themeColor="text1"/>
+          <w:sz w:val="24"/>
+          <w:szCs w:val="24"/>
+        </w:rPr>
+      </w:pPr>
+      <w:r>
+        <w:rPr>
+          <w:rFonts w:ascii="Times New Roman" w:hAnsi="Times New Roman" w:cs="Times New Roman"/>
+          <w:color w:val="000000" w:themeColor="text1"/>
+          <w:spacing w:val="2"/>
+          <w:sz w:val="24"/>
+          <w:szCs w:val="24"/>
+          <w:shd w:val="clear" w:color="auto" w:fill="FFFFFF"/>
+        </w:rPr>
+        <w:t xml:space="preserve">Line translation: </w:t>
+      </w:r>
+      <w:r>
+        <w:rPr>
+          <w:rFonts w:ascii="Times New Roman" w:hAnsi="Times New Roman" w:cs="Times New Roman"/>
+          <w:color w:val="000000" w:themeColor="text1"/>
+          <w:sz w:val="24"/>
+          <w:szCs w:val="24"/>
+        </w:rPr>
+        <w:t xml:space="preserve">just add </w:t>
+      </w:r>
+      <w:r>
+        <w:rPr>
+          <w:rFonts w:ascii="Times New Roman" w:hAnsi="Times New Roman" w:cs="Times New Roman"/>
+          <w:color w:val="000000" w:themeColor="text1"/>
+          <w:spacing w:val="2"/>
+          <w:sz w:val="24"/>
+          <w:szCs w:val="24"/>
+          <w:shd w:val="clear" w:color="auto" w:fill="FFFFFF"/>
+        </w:rPr>
+        <w:t xml:space="preserve">translation factor with </w:t>
+      </w:r>
+      <w:r>
+        <w:rPr>
+          <w:rFonts w:ascii="Times New Roman" w:hAnsi="Times New Roman" w:cs="Times New Roman"/>
+          <w:color w:val="000000" w:themeColor="text1"/>
+          <w:spacing w:val="2"/>
+          <w:sz w:val="24"/>
+          <w:szCs w:val="24"/>
+          <w:shd w:val="clear" w:color="auto" w:fill="FFFFFF"/>
+        </w:rPr>
+        <w:t xml:space="preserve">start and end </w:t>
+      </w:r>
+      <w:r>
+        <w:rPr>
+          <w:rFonts w:ascii="Times New Roman" w:hAnsi="Times New Roman" w:cs="Times New Roman"/>
+          <w:color w:val="000000" w:themeColor="text1"/>
+          <w:spacing w:val="2"/>
+          <w:sz w:val="24"/>
+          <w:szCs w:val="24"/>
+          <w:shd w:val="clear" w:color="auto" w:fill="FFFFFF"/>
+        </w:rPr>
+        <w:t>point</w:t>
+      </w:r>
+    </w:p>
+    <w:p>
+      <w:pPr>
+        <w:pStyle w:val="ListParagraph"/>
+        <w:numPr>
+          <w:ilvl w:val="0"/>
+          <w:numId w:val="1"/>
+        </w:numPr>
+        <w:rPr>
+          <w:rFonts w:ascii="Times New Roman" w:hAnsi="Times New Roman" w:cs="Times New Roman"/>
+          <w:color w:val="000000" w:themeColor="text1"/>
+          <w:sz w:val="24"/>
+          <w:szCs w:val="24"/>
+        </w:rPr>
+      </w:pPr>
+      <w:r>
+        <w:rPr>
+          <w:rFonts w:ascii="Times New Roman" w:hAnsi="Times New Roman" w:cs="Times New Roman"/>
+          <w:color w:val="000000" w:themeColor="text1"/>
+          <w:sz w:val="24"/>
+          <w:szCs w:val="24"/>
+        </w:rPr>
+        <w:t xml:space="preserve">Rectangle translation: </w:t>
+      </w:r>
+      <w:r>
+        <w:rPr>
+          <w:rFonts w:ascii="Times New Roman" w:hAnsi="Times New Roman" w:cs="Times New Roman"/>
+          <w:color w:val="000000" w:themeColor="text1"/>
+          <w:sz w:val="24"/>
+          <w:szCs w:val="24"/>
+        </w:rPr>
+        <w:t xml:space="preserve">just add </w:t>
+      </w:r>
+      <w:r>
+        <w:rPr>
+          <w:rFonts w:ascii="Times New Roman" w:hAnsi="Times New Roman" w:cs="Times New Roman"/>
+          <w:color w:val="000000" w:themeColor="text1"/>
+          <w:spacing w:val="2"/>
+          <w:sz w:val="24"/>
+          <w:szCs w:val="24"/>
+          <w:shd w:val="clear" w:color="auto" w:fill="FFFFFF"/>
+        </w:rPr>
+        <w:t xml:space="preserve">translation factor with </w:t>
+      </w:r>
+      <w:r>
+        <w:rPr>
+          <w:rFonts w:ascii="Times New Roman" w:hAnsi="Times New Roman" w:cs="Times New Roman"/>
+          <w:color w:val="000000" w:themeColor="text1"/>
+          <w:spacing w:val="2"/>
+          <w:sz w:val="24"/>
+          <w:szCs w:val="24"/>
+          <w:shd w:val="clear" w:color="auto" w:fill="FFFFFF"/>
+        </w:rPr>
+        <w:t>top left and right bottom</w:t>
+      </w:r>
+    </w:p>
+    <w:p>
+      <w:pPr>
+        <w:pStyle w:val="ListParagraph"/>
+        <w:numPr>
+          <w:ilvl w:val="0"/>
+          <w:numId w:val="1"/>
+        </w:numPr>
+        <w:jc w:val="center"/>
+        <w:rPr>
+          <w:rFonts w:ascii="Times New Roman" w:hAnsi="Times New Roman" w:cs="Times New Roman"/>
+          <w:color w:val="000000" w:themeColor="text1"/>
+          <w:sz w:val="24"/>
+          <w:szCs w:val="24"/>
+        </w:rPr>
+      </w:pPr>
+      <w:r>
+        <w:rPr>
+          <w:rFonts w:ascii="Times New Roman" w:hAnsi="Times New Roman" w:cs="Times New Roman"/>
+          <w:noProof/>
+          <w:color w:val="000000" w:themeColor="text1"/>
+          <w:sz w:val="24"/>
+          <w:szCs w:val="24"/>
+        </w:rPr>
+        <w:drawing>
+          <wp:inline distT="0" distB="0" distL="0" distR="0" wp14:anchorId="37D2A695" wp14:editId="2EE4C395">
+            <wp:extent cx="3308350" cy="1535414"/>
+            <wp:effectExtent l="0" t="0" r="6350" b="8255"/>
+            <wp:docPr id="1" name="Picture 1"/>
+            <wp:cNvGraphicFramePr>
+              <a:graphicFrameLocks xmlns:a="http://schemas.openxmlformats.org/drawingml/2006/main" noChangeAspect="1"/>
+            </wp:cNvGraphicFramePr>
+            <a:graphic xmlns:a="http://schemas.openxmlformats.org/drawingml/2006/main">
+              <a:graphicData uri="http://schemas.openxmlformats.org/drawingml/2006/picture">
+                <pic:pic xmlns:pic="http://schemas.openxmlformats.org/drawingml/2006/picture">
+                  <pic:nvPicPr>
+                    <pic:cNvPr id="1" name="Picture 1"/>
+                    <pic:cNvPicPr/>
+                  </pic:nvPicPr>
+                  <pic:blipFill>
+                    <a:blip r:embed="rId8">
+                      <a:extLst>
+                        <a:ext uri="{28A0092B-C50C-407E-A947-70E740481C1C}">
+                          <a14:useLocalDpi xmlns:a14="http://schemas.microsoft.com/office/drawing/2010/main" val="0"/>
+                        </a:ext>
+                      </a:extLst>
+                    </a:blip>
+                    <a:stretch>
+                      <a:fillRect/>
+                    </a:stretch>
+                  </pic:blipFill>
+                  <pic:spPr>
+                    <a:xfrm>
+                      <a:off x="0" y="0"/>
+                      <a:ext cx="3318162" cy="1539968"/>
+                    </a:xfrm>
+                    <a:prstGeom prst="rect">
+                      <a:avLst/>
+                    </a:prstGeom>
+                  </pic:spPr>
+                </pic:pic>
+              </a:graphicData>
+            </a:graphic>
+          </wp:inline>
+        </w:drawing>
+      </w:r>
+    </w:p>
+    <w:p>
+      <w:pPr>
+        <w:pStyle w:val="ListParagraph"/>
+        <w:numPr>
+          <w:ilvl w:val="0"/>
+          <w:numId w:val="1"/>
+        </w:numPr>
+        <w:rPr>
+          <w:rFonts w:ascii="Times New Roman" w:hAnsi="Times New Roman" w:cs="Times New Roman"/>
+          <w:color w:val="000000" w:themeColor="text1"/>
+          <w:sz w:val="24"/>
+          <w:szCs w:val="24"/>
+        </w:rPr>
+      </w:pPr>
+      <w:r>
+        <w:rPr>
+          <w:rFonts w:ascii="Times New Roman" w:hAnsi="Times New Roman" w:cs="Times New Roman"/>
+          <w:color w:val="000000" w:themeColor="text1"/>
+          <w:sz w:val="24"/>
+          <w:szCs w:val="24"/>
+        </w:rPr>
+        <w:t xml:space="preserve">GLFW: </w:t>
+      </w:r>
+      <w:hyperlink r:id="rId9" w:history="1">
+        <w:r>
+          <w:rPr>
+            <w:rStyle w:val="Hyperlink"/>
+          </w:rPr>
+          <w:t>An OpenGL library | GLFW</w:t>
+        </w:r>
+      </w:hyperlink>
+      <w:r>
+        <w:t xml:space="preserve"> : Contains dll and .h files for visual studio uses</w:t>
+      </w:r>
+    </w:p>
+    <w:p>
+      <w:pPr>
+        <w:pStyle w:val="ListParagraph"/>
+        <w:numPr>
+          <w:ilvl w:val="0"/>
+          <w:numId w:val="1"/>
+        </w:numPr>
+        <w:rPr>
+          <w:rFonts w:ascii="Times New Roman" w:hAnsi="Times New Roman" w:cs="Times New Roman"/>
+          <w:color w:val="000000" w:themeColor="text1"/>
+          <w:sz w:val="24"/>
+          <w:szCs w:val="24"/>
+        </w:rPr>
+      </w:pPr>
+      <w:r>
+        <w:rPr>
+          <w:rFonts w:ascii="Times New Roman" w:hAnsi="Times New Roman" w:cs="Times New Roman"/>
+          <w:color w:val="000000" w:themeColor="text1"/>
+          <w:sz w:val="24"/>
+          <w:szCs w:val="24"/>
+        </w:rPr>
+        <w:t>Dynamic linking: Copy the GLFW folder to the .sln directory</w:t>
+      </w:r>
+    </w:p>
+    <w:p>
+      <w:pPr>
+        <w:pStyle w:val="ListParagraph"/>
+        <w:numPr>
+          <w:ilvl w:val="0"/>
+          <w:numId w:val="1"/>
+        </w:numPr>
+        <w:rPr>
+          <w:rFonts w:ascii="Times New Roman" w:hAnsi="Times New Roman" w:cs="Times New Roman"/>
+          <w:color w:val="000000" w:themeColor="text1"/>
+          <w:sz w:val="24"/>
+          <w:szCs w:val="24"/>
+        </w:rPr>
+      </w:pPr>
+      <w:r>
+        <w:rPr>
+          <w:rFonts w:ascii="Times New Roman" w:hAnsi="Times New Roman" w:cs="Times New Roman"/>
+          <w:color w:val="000000" w:themeColor="text1"/>
+          <w:sz w:val="24"/>
+          <w:szCs w:val="24"/>
+        </w:rPr>
+        <w:t>Cut the DLL to the directory of .cpp, .h files</w:t>
+      </w:r>
+    </w:p>
+    <w:p>
+      <w:pPr>
+        <w:pStyle w:val="ListParagraph"/>
+        <w:numPr>
+          <w:ilvl w:val="0"/>
+          <w:numId w:val="1"/>
+        </w:numPr>
+        <w:rPr>
+          <w:rFonts w:ascii="Times New Roman" w:hAnsi="Times New Roman" w:cs="Times New Roman"/>
+          <w:color w:val="000000" w:themeColor="text1"/>
+          <w:sz w:val="24"/>
+          <w:szCs w:val="24"/>
+        </w:rPr>
+      </w:pPr>
+      <w:r>
+        <w:rPr>
+          <w:rFonts w:ascii="Times New Roman" w:hAnsi="Times New Roman" w:cs="Times New Roman"/>
+          <w:color w:val="000000" w:themeColor="text1"/>
+          <w:sz w:val="24"/>
+          <w:szCs w:val="24"/>
+        </w:rPr>
+        <w:t xml:space="preserve">Then, in the C/C++ general: </w:t>
+      </w:r>
+      <w:r>
+        <w:rPr>
+          <w:rFonts w:ascii="Times New Roman" w:hAnsi="Times New Roman" w:cs="Times New Roman"/>
+          <w:color w:val="000000" w:themeColor="text1"/>
+          <w:sz w:val="24"/>
+          <w:szCs w:val="24"/>
+        </w:rPr>
+        <w:t>$(SolutionDir)\GLFW\include;</w:t>
+      </w:r>
+      <w:r>
+        <w:rPr>
+          <w:rFonts w:ascii="Times New Roman" w:hAnsi="Times New Roman" w:cs="Times New Roman"/>
+          <w:color w:val="000000" w:themeColor="text1"/>
+          <w:sz w:val="24"/>
+          <w:szCs w:val="24"/>
+        </w:rPr>
+        <w:t xml:space="preserve"> </w:t>
+      </w:r>
+      <w:r>
+        <w:rPr>
+          <w:rFonts w:ascii="Times New Roman" w:hAnsi="Times New Roman" w:cs="Times New Roman"/>
+          <w:color w:val="000000" w:themeColor="text1"/>
+          <w:sz w:val="24"/>
+          <w:szCs w:val="24"/>
+        </w:rPr>
+        <w:t>Make “all configuration”</w:t>
+      </w:r>
+      <w:r>
+        <w:rPr>
+          <w:rFonts w:ascii="Times New Roman" w:hAnsi="Times New Roman" w:cs="Times New Roman"/>
+          <w:color w:val="000000" w:themeColor="text1"/>
+          <w:sz w:val="24"/>
+          <w:szCs w:val="24"/>
+        </w:rPr>
+        <w:t xml:space="preserve"> in properties</w:t>
+      </w:r>
+    </w:p>
+    <w:p>
+      <w:pPr>
+        <w:pStyle w:val="ListParagraph"/>
+        <w:numPr>
+          <w:ilvl w:val="0"/>
+          <w:numId w:val="1"/>
+        </w:numPr>
+        <w:rPr>
+          <w:rFonts w:ascii="Times New Roman" w:hAnsi="Times New Roman" w:cs="Times New Roman"/>
+          <w:color w:val="000000" w:themeColor="text1"/>
+          <w:sz w:val="24"/>
+          <w:szCs w:val="24"/>
+        </w:rPr>
+      </w:pPr>
+      <w:r>
+        <w:rPr>
+          <w:rFonts w:ascii="Times New Roman" w:hAnsi="Times New Roman" w:cs="Times New Roman"/>
+          <w:color w:val="000000" w:themeColor="text1"/>
+          <w:sz w:val="24"/>
+          <w:szCs w:val="24"/>
+        </w:rPr>
+        <w:t>$(SolutionDir)</w:t>
+      </w:r>
+      <w:r>
+        <w:rPr>
+          <w:rFonts w:ascii="Times New Roman" w:hAnsi="Times New Roman" w:cs="Times New Roman"/>
+          <w:color w:val="000000" w:themeColor="text1"/>
+          <w:sz w:val="24"/>
+          <w:szCs w:val="24"/>
+        </w:rPr>
+        <w:t xml:space="preserve"> will dynamically link</w:t>
+      </w:r>
+      <w:r>
+        <w:rPr>
+          <w:rFonts w:ascii="Times New Roman" w:hAnsi="Times New Roman" w:cs="Times New Roman"/>
+          <w:color w:val="000000" w:themeColor="text1"/>
+          <w:sz w:val="24"/>
+          <w:szCs w:val="24"/>
+        </w:rPr>
+        <w:t>, path on other PC don’t need to have same directory</w:t>
+      </w:r>
+    </w:p>
+    <w:p>
+      <w:pPr>
+        <w:pStyle w:val="ListParagraph"/>
+        <w:numPr>
+          <w:ilvl w:val="0"/>
+          <w:numId w:val="1"/>
+        </w:numPr>
+        <w:rPr>
+          <w:rFonts w:ascii="Times New Roman" w:hAnsi="Times New Roman" w:cs="Times New Roman"/>
+          <w:color w:val="000000" w:themeColor="text1"/>
+          <w:sz w:val="24"/>
+          <w:szCs w:val="24"/>
+        </w:rPr>
       </w:pPr>
     </w:p>
     <w:sectPr>
@@ -665,6 +1196,18 @@
       <w:u w:val="single"/>
     </w:rPr>
   </w:style>
+  <w:style w:type="character" w:styleId="FollowedHyperlink">
+    <w:name w:val="FollowedHyperlink"/>
+    <w:basedOn w:val="DefaultParagraphFont"/>
+    <w:uiPriority w:val="99"/>
+    <w:semiHidden/>
+    <w:unhideWhenUsed/>
+    <w:rsid w:val="00241D2F"/>
+    <w:rPr>
+      <w:color w:val="954F72" w:themeColor="followedHyperlink"/>
+      <w:u w:val="single"/>
+    </w:rPr>
+  </w:style>
 </w:styles>
 </file>
 

</xml_diff>

<commit_message>
GLM linked and Working
</commit_message>
<xml_diff>
--- a/Study openGL.docx
+++ b/Study openGL.docx
@@ -70,6 +70,7 @@
         </w:rPr>
       </w:pPr>
       <w:hyperlink r:id="rId6" w:history="1">
+        <w:proofErr w:type="spellStart"/>
         <w:r>
           <w:rPr>
             <w:rStyle w:val="Hyperlink"/>
@@ -78,7 +79,18 @@
             <w:sz w:val="24"/>
             <w:szCs w:val="24"/>
           </w:rPr>
-          <w:t>LearnOpenGL - OpenGL</w:t>
+          <w:t>LearnOpenGL</w:t>
+        </w:r>
+        <w:proofErr w:type="spellEnd"/>
+        <w:r>
+          <w:rPr>
+            <w:rStyle w:val="Hyperlink"/>
+            <w:rFonts w:ascii="Times New Roman" w:hAnsi="Times New Roman" w:cs="Times New Roman"/>
+            <w:color w:val="000000" w:themeColor="text1"/>
+            <w:sz w:val="24"/>
+            <w:szCs w:val="24"/>
+          </w:rPr>
+          <w:t xml:space="preserve"> - OpenGL</w:t>
         </w:r>
       </w:hyperlink>
     </w:p>
@@ -200,7 +212,27 @@
           <w:sz w:val="24"/>
           <w:szCs w:val="24"/>
         </w:rPr>
-        <w:t>Suppose, If point (X, Y) is to be translated by amount Dx and Dy to a new location (X’, Y’) then new coordinates can be obtained by adding Dx to X and Dy to Y as: X' = Dx + X Y' = Dy + Y</w:t>
+        <w:t xml:space="preserve">Suppose, </w:t>
+      </w:r>
+      <w:proofErr w:type="gramStart"/>
+      <w:r>
+        <w:rPr>
+          <w:rFonts w:ascii="Times New Roman" w:hAnsi="Times New Roman" w:cs="Times New Roman"/>
+          <w:color w:val="000000" w:themeColor="text1"/>
+          <w:sz w:val="24"/>
+          <w:szCs w:val="24"/>
+        </w:rPr>
+        <w:t>If</w:t>
+      </w:r>
+      <w:proofErr w:type="gramEnd"/>
+      <w:r>
+        <w:rPr>
+          <w:rFonts w:ascii="Times New Roman" w:hAnsi="Times New Roman" w:cs="Times New Roman"/>
+          <w:color w:val="000000" w:themeColor="text1"/>
+          <w:sz w:val="24"/>
+          <w:szCs w:val="24"/>
+        </w:rPr>
+        <w:t xml:space="preserve"> point (X, Y) is to be translated by amount Dx and Dy to a new location (X’, Y’) then new coordinates can be obtained by adding Dx to X and Dy to Y as: X' = Dx + X Y' = Dy + Y</w:t>
       </w:r>
     </w:p>
     <w:p>
@@ -470,55 +502,103 @@
         </w:r>
       </w:hyperlink>
       <w:r>
-        <w:t xml:space="preserve"> : Contains dll and .h files for visual studio uses</w:t>
-      </w:r>
-    </w:p>
-    <w:p>
-      <w:pPr>
-        <w:pStyle w:val="ListParagraph"/>
-        <w:numPr>
-          <w:ilvl w:val="0"/>
-          <w:numId w:val="1"/>
-        </w:numPr>
-        <w:rPr>
-          <w:rFonts w:ascii="Times New Roman" w:hAnsi="Times New Roman" w:cs="Times New Roman"/>
-          <w:color w:val="000000" w:themeColor="text1"/>
-          <w:sz w:val="24"/>
-          <w:szCs w:val="24"/>
-        </w:rPr>
-      </w:pPr>
-      <w:r>
-        <w:rPr>
-          <w:rFonts w:ascii="Times New Roman" w:hAnsi="Times New Roman" w:cs="Times New Roman"/>
-          <w:color w:val="000000" w:themeColor="text1"/>
-          <w:sz w:val="24"/>
-          <w:szCs w:val="24"/>
-        </w:rPr>
-        <w:t>Dynamic linking: Copy the GLFW folder to the .sln directory</w:t>
-      </w:r>
-    </w:p>
-    <w:p>
-      <w:pPr>
-        <w:pStyle w:val="ListParagraph"/>
-        <w:numPr>
-          <w:ilvl w:val="0"/>
-          <w:numId w:val="1"/>
-        </w:numPr>
-        <w:rPr>
-          <w:rFonts w:ascii="Times New Roman" w:hAnsi="Times New Roman" w:cs="Times New Roman"/>
-          <w:color w:val="000000" w:themeColor="text1"/>
-          <w:sz w:val="24"/>
-          <w:szCs w:val="24"/>
-        </w:rPr>
-      </w:pPr>
-      <w:r>
-        <w:rPr>
-          <w:rFonts w:ascii="Times New Roman" w:hAnsi="Times New Roman" w:cs="Times New Roman"/>
-          <w:color w:val="000000" w:themeColor="text1"/>
-          <w:sz w:val="24"/>
-          <w:szCs w:val="24"/>
-        </w:rPr>
-        <w:t>Cut the DLL to the directory of .cpp, .h files</w:t>
+        <w:t xml:space="preserve"> : Contains </w:t>
+      </w:r>
+      <w:proofErr w:type="spellStart"/>
+      <w:r>
+        <w:t>dll</w:t>
+      </w:r>
+      <w:proofErr w:type="spellEnd"/>
+      <w:r>
+        <w:t xml:space="preserve"> and .h files for visual studio uses</w:t>
+      </w:r>
+    </w:p>
+    <w:p>
+      <w:pPr>
+        <w:pStyle w:val="ListParagraph"/>
+        <w:numPr>
+          <w:ilvl w:val="0"/>
+          <w:numId w:val="1"/>
+        </w:numPr>
+        <w:rPr>
+          <w:rFonts w:ascii="Times New Roman" w:hAnsi="Times New Roman" w:cs="Times New Roman"/>
+          <w:color w:val="000000" w:themeColor="text1"/>
+          <w:sz w:val="24"/>
+          <w:szCs w:val="24"/>
+        </w:rPr>
+      </w:pPr>
+      <w:r>
+        <w:rPr>
+          <w:rFonts w:ascii="Times New Roman" w:hAnsi="Times New Roman" w:cs="Times New Roman"/>
+          <w:color w:val="000000" w:themeColor="text1"/>
+          <w:sz w:val="24"/>
+          <w:szCs w:val="24"/>
+        </w:rPr>
+        <w:t>Dynamic linking: Copy the GLFW folder to the .</w:t>
+      </w:r>
+      <w:proofErr w:type="spellStart"/>
+      <w:r>
+        <w:rPr>
+          <w:rFonts w:ascii="Times New Roman" w:hAnsi="Times New Roman" w:cs="Times New Roman"/>
+          <w:color w:val="000000" w:themeColor="text1"/>
+          <w:sz w:val="24"/>
+          <w:szCs w:val="24"/>
+        </w:rPr>
+        <w:t>sln</w:t>
+      </w:r>
+      <w:proofErr w:type="spellEnd"/>
+      <w:r>
+        <w:rPr>
+          <w:rFonts w:ascii="Times New Roman" w:hAnsi="Times New Roman" w:cs="Times New Roman"/>
+          <w:color w:val="000000" w:themeColor="text1"/>
+          <w:sz w:val="24"/>
+          <w:szCs w:val="24"/>
+        </w:rPr>
+        <w:t xml:space="preserve"> directory</w:t>
+      </w:r>
+    </w:p>
+    <w:p>
+      <w:pPr>
+        <w:pStyle w:val="ListParagraph"/>
+        <w:numPr>
+          <w:ilvl w:val="0"/>
+          <w:numId w:val="1"/>
+        </w:numPr>
+        <w:rPr>
+          <w:rFonts w:ascii="Times New Roman" w:hAnsi="Times New Roman" w:cs="Times New Roman"/>
+          <w:color w:val="000000" w:themeColor="text1"/>
+          <w:sz w:val="24"/>
+          <w:szCs w:val="24"/>
+        </w:rPr>
+      </w:pPr>
+      <w:r>
+        <w:rPr>
+          <w:rFonts w:ascii="Times New Roman" w:hAnsi="Times New Roman" w:cs="Times New Roman"/>
+          <w:color w:val="000000" w:themeColor="text1"/>
+          <w:sz w:val="24"/>
+          <w:szCs w:val="24"/>
+        </w:rPr>
+        <w:t>Cut the DLL to the directory of .</w:t>
+      </w:r>
+      <w:proofErr w:type="spellStart"/>
+      <w:r>
+        <w:rPr>
+          <w:rFonts w:ascii="Times New Roman" w:hAnsi="Times New Roman" w:cs="Times New Roman"/>
+          <w:color w:val="000000" w:themeColor="text1"/>
+          <w:sz w:val="24"/>
+          <w:szCs w:val="24"/>
+        </w:rPr>
+        <w:t>cpp</w:t>
+      </w:r>
+      <w:proofErr w:type="spellEnd"/>
+      <w:r>
+        <w:rPr>
+          <w:rFonts w:ascii="Times New Roman" w:hAnsi="Times New Roman" w:cs="Times New Roman"/>
+          <w:color w:val="000000" w:themeColor="text1"/>
+          <w:sz w:val="24"/>
+          <w:szCs w:val="24"/>
+        </w:rPr>
+        <w:t>, .h files</w:t>
       </w:r>
     </w:p>
     <w:p>
@@ -551,7 +631,27 @@
           <w:sz w:val="24"/>
           <w:szCs w:val="24"/>
         </w:rPr>
-        <w:t>$(SolutionDir)\GLFW\include;</w:t>
+        <w:t>$(</w:t>
+      </w:r>
+      <w:proofErr w:type="spellStart"/>
+      <w:r>
+        <w:rPr>
+          <w:rFonts w:ascii="Times New Roman" w:hAnsi="Times New Roman" w:cs="Times New Roman"/>
+          <w:color w:val="000000" w:themeColor="text1"/>
+          <w:sz w:val="24"/>
+          <w:szCs w:val="24"/>
+        </w:rPr>
+        <w:t>SolutionDir</w:t>
+      </w:r>
+      <w:proofErr w:type="spellEnd"/>
+      <w:r>
+        <w:rPr>
+          <w:rFonts w:ascii="Times New Roman" w:hAnsi="Times New Roman" w:cs="Times New Roman"/>
+          <w:color w:val="000000" w:themeColor="text1"/>
+          <w:sz w:val="24"/>
+          <w:szCs w:val="24"/>
+        </w:rPr>
+        <w:t>)\GLFW\include;</w:t>
       </w:r>
       <w:r>
         <w:rPr>
@@ -602,7 +702,27 @@
           <w:sz w:val="24"/>
           <w:szCs w:val="24"/>
         </w:rPr>
-        <w:t>$(SolutionDir)</w:t>
+        <w:t>$(</w:t>
+      </w:r>
+      <w:proofErr w:type="spellStart"/>
+      <w:r>
+        <w:rPr>
+          <w:rFonts w:ascii="Times New Roman" w:hAnsi="Times New Roman" w:cs="Times New Roman"/>
+          <w:color w:val="000000" w:themeColor="text1"/>
+          <w:sz w:val="24"/>
+          <w:szCs w:val="24"/>
+        </w:rPr>
+        <w:t>SolutionDir</w:t>
+      </w:r>
+      <w:proofErr w:type="spellEnd"/>
+      <w:r>
+        <w:rPr>
+          <w:rFonts w:ascii="Times New Roman" w:hAnsi="Times New Roman" w:cs="Times New Roman"/>
+          <w:color w:val="000000" w:themeColor="text1"/>
+          <w:sz w:val="24"/>
+          <w:szCs w:val="24"/>
+        </w:rPr>
+        <w:t>)</w:t>
       </w:r>
       <w:r>
         <w:rPr>
@@ -621,6 +741,123 @@
           <w:szCs w:val="24"/>
         </w:rPr>
         <w:t>, path on other PC don’t need to have same directory</w:t>
+      </w:r>
+    </w:p>
+    <w:p>
+      <w:pPr>
+        <w:pStyle w:val="ListParagraph"/>
+        <w:numPr>
+          <w:ilvl w:val="0"/>
+          <w:numId w:val="1"/>
+        </w:numPr>
+        <w:rPr>
+          <w:rFonts w:ascii="Times New Roman" w:hAnsi="Times New Roman" w:cs="Times New Roman"/>
+          <w:color w:val="000000" w:themeColor="text1"/>
+          <w:sz w:val="24"/>
+          <w:szCs w:val="24"/>
+        </w:rPr>
+      </w:pPr>
+      <w:proofErr w:type="spellStart"/>
+      <w:r>
+        <w:rPr>
+          <w:rFonts w:ascii="Times New Roman" w:hAnsi="Times New Roman" w:cs="Times New Roman"/>
+          <w:color w:val="000000" w:themeColor="text1"/>
+          <w:sz w:val="24"/>
+          <w:szCs w:val="24"/>
+        </w:rPr>
+        <w:t>Glew</w:t>
+      </w:r>
+      <w:proofErr w:type="spellEnd"/>
+      <w:r>
+        <w:rPr>
+          <w:rFonts w:ascii="Times New Roman" w:hAnsi="Times New Roman" w:cs="Times New Roman"/>
+          <w:color w:val="000000" w:themeColor="text1"/>
+          <w:sz w:val="24"/>
+          <w:szCs w:val="24"/>
+        </w:rPr>
+        <w:t xml:space="preserve">: </w:t>
+      </w:r>
+      <w:hyperlink r:id="rId10" w:history="1">
+        <w:r>
+          <w:rPr>
+            <w:rStyle w:val="Hyperlink"/>
+          </w:rPr>
+          <w:t>GLEW: The OpenGL Extension Wrangler Library (sourceforge.net)</w:t>
+        </w:r>
+      </w:hyperlink>
+    </w:p>
+    <w:p>
+      <w:pPr>
+        <w:pStyle w:val="ListParagraph"/>
+        <w:numPr>
+          <w:ilvl w:val="0"/>
+          <w:numId w:val="1"/>
+        </w:numPr>
+        <w:rPr>
+          <w:rFonts w:ascii="Times New Roman" w:hAnsi="Times New Roman" w:cs="Times New Roman"/>
+          <w:color w:val="000000" w:themeColor="text1"/>
+          <w:sz w:val="24"/>
+          <w:szCs w:val="24"/>
+        </w:rPr>
+      </w:pPr>
+      <w:r>
+        <w:t xml:space="preserve">GLM: </w:t>
+      </w:r>
+      <w:hyperlink r:id="rId11" w:history="1">
+        <w:r>
+          <w:rPr>
+            <w:rStyle w:val="Hyperlink"/>
+          </w:rPr>
+          <w:t>OpenGL Mathematics (g-truc.net)</w:t>
+        </w:r>
+      </w:hyperlink>
+    </w:p>
+    <w:p>
+      <w:pPr>
+        <w:pStyle w:val="ListParagraph"/>
+        <w:numPr>
+          <w:ilvl w:val="0"/>
+          <w:numId w:val="1"/>
+        </w:numPr>
+        <w:rPr>
+          <w:rFonts w:ascii="Times New Roman" w:hAnsi="Times New Roman" w:cs="Times New Roman"/>
+          <w:color w:val="000000" w:themeColor="text1"/>
+          <w:sz w:val="24"/>
+          <w:szCs w:val="24"/>
+        </w:rPr>
+      </w:pPr>
+      <w:r>
+        <w:rPr>
+          <w:rFonts w:ascii="Times New Roman" w:hAnsi="Times New Roman" w:cs="Times New Roman"/>
+          <w:color w:val="000000" w:themeColor="text1"/>
+          <w:sz w:val="24"/>
+          <w:szCs w:val="24"/>
+        </w:rPr>
+        <w:t>OpenGL Mathematics (GLM) is a header only C++ mathematics library for graphics software based on the OpenGL Shading Language (GLSL) specifications.</w:t>
+      </w:r>
+    </w:p>
+    <w:p>
+      <w:pPr>
+        <w:pStyle w:val="ListParagraph"/>
+        <w:numPr>
+          <w:ilvl w:val="0"/>
+          <w:numId w:val="1"/>
+        </w:numPr>
+        <w:rPr>
+          <w:rFonts w:ascii="Times New Roman" w:hAnsi="Times New Roman" w:cs="Times New Roman"/>
+          <w:color w:val="000000" w:themeColor="text1"/>
+          <w:sz w:val="24"/>
+          <w:szCs w:val="24"/>
+        </w:rPr>
+      </w:pPr>
+      <w:r>
+        <w:rPr>
+          <w:rFonts w:ascii="Times New Roman" w:hAnsi="Times New Roman" w:cs="Times New Roman"/>
+          <w:color w:val="000000" w:themeColor="text1"/>
+          <w:sz w:val="24"/>
+          <w:szCs w:val="24"/>
+        </w:rPr>
+        <w:t>There is no lib, we just need to include it in VS</w:t>
       </w:r>
     </w:p>
     <w:p>

</xml_diff>

<commit_message>
Shader GLSL file not working
</commit_message>
<xml_diff>
--- a/Study openGL.docx
+++ b/Study openGL.docx
@@ -212,7 +212,27 @@
           <w:sz w:val="24"/>
           <w:szCs w:val="24"/>
         </w:rPr>
-        <w:t>Suppose, If point (X, Y) is to be translated by amount Dx and Dy to a new location (X’, Y’) then new coordinates can be obtained by adding Dx to X and Dy to Y as: X' = Dx + X Y' = Dy + Y</w:t>
+        <w:t xml:space="preserve">Suppose, </w:t>
+      </w:r>
+      <w:proofErr w:type="gramStart"/>
+      <w:r>
+        <w:rPr>
+          <w:rFonts w:ascii="Times New Roman" w:hAnsi="Times New Roman" w:cs="Times New Roman"/>
+          <w:color w:val="000000" w:themeColor="text1"/>
+          <w:sz w:val="24"/>
+          <w:szCs w:val="24"/>
+        </w:rPr>
+        <w:t>If</w:t>
+      </w:r>
+      <w:proofErr w:type="gramEnd"/>
+      <w:r>
+        <w:rPr>
+          <w:rFonts w:ascii="Times New Roman" w:hAnsi="Times New Roman" w:cs="Times New Roman"/>
+          <w:color w:val="000000" w:themeColor="text1"/>
+          <w:sz w:val="24"/>
+          <w:szCs w:val="24"/>
+        </w:rPr>
+        <w:t xml:space="preserve"> point (X, Y) is to be translated by amount Dx and Dy to a new location (X’, Y’) then new coordinates can be obtained by adding Dx to X and Dy to Y as: X' = Dx + X Y' = Dy + Y</w:t>
       </w:r>
     </w:p>
     <w:p>
@@ -247,8 +267,23 @@
           <w:szCs w:val="24"/>
           <w:shd w:val="clear" w:color="auto" w:fill="FFFFFF"/>
         </w:rPr>
-        <w:t>translation factor</w:t>
-      </w:r>
+        <w:t>translation factor with original point</w:t>
+      </w:r>
+    </w:p>
+    <w:p>
+      <w:pPr>
+        <w:pStyle w:val="ListParagraph"/>
+        <w:numPr>
+          <w:ilvl w:val="0"/>
+          <w:numId w:val="1"/>
+        </w:numPr>
+        <w:rPr>
+          <w:rFonts w:ascii="Times New Roman" w:hAnsi="Times New Roman" w:cs="Times New Roman"/>
+          <w:color w:val="000000" w:themeColor="text1"/>
+          <w:sz w:val="24"/>
+          <w:szCs w:val="24"/>
+        </w:rPr>
+      </w:pPr>
       <w:r>
         <w:rPr>
           <w:rFonts w:ascii="Times New Roman" w:hAnsi="Times New Roman" w:cs="Times New Roman"/>
@@ -258,23 +293,17 @@
           <w:szCs w:val="24"/>
           <w:shd w:val="clear" w:color="auto" w:fill="FFFFFF"/>
         </w:rPr>
-        <w:t xml:space="preserve"> with original point</w:t>
-      </w:r>
-    </w:p>
-    <w:p>
-      <w:pPr>
-        <w:pStyle w:val="ListParagraph"/>
-        <w:numPr>
-          <w:ilvl w:val="0"/>
-          <w:numId w:val="1"/>
-        </w:numPr>
-        <w:rPr>
-          <w:rFonts w:ascii="Times New Roman" w:hAnsi="Times New Roman" w:cs="Times New Roman"/>
-          <w:color w:val="000000" w:themeColor="text1"/>
-          <w:sz w:val="24"/>
-          <w:szCs w:val="24"/>
-        </w:rPr>
-      </w:pPr>
+        <w:t xml:space="preserve">Line translation: </w:t>
+      </w:r>
+      <w:r>
+        <w:rPr>
+          <w:rFonts w:ascii="Times New Roman" w:hAnsi="Times New Roman" w:cs="Times New Roman"/>
+          <w:color w:val="000000" w:themeColor="text1"/>
+          <w:sz w:val="24"/>
+          <w:szCs w:val="24"/>
+        </w:rPr>
+        <w:t xml:space="preserve">just add </w:t>
+      </w:r>
       <w:r>
         <w:rPr>
           <w:rFonts w:ascii="Times New Roman" w:hAnsi="Times New Roman" w:cs="Times New Roman"/>
@@ -284,16 +313,31 @@
           <w:szCs w:val="24"/>
           <w:shd w:val="clear" w:color="auto" w:fill="FFFFFF"/>
         </w:rPr>
-        <w:t xml:space="preserve">Line translation: </w:t>
-      </w:r>
-      <w:r>
-        <w:rPr>
-          <w:rFonts w:ascii="Times New Roman" w:hAnsi="Times New Roman" w:cs="Times New Roman"/>
-          <w:color w:val="000000" w:themeColor="text1"/>
-          <w:sz w:val="24"/>
-          <w:szCs w:val="24"/>
-        </w:rPr>
-        <w:t xml:space="preserve">just add </w:t>
+        <w:t>translation factor with start and end point</w:t>
+      </w:r>
+    </w:p>
+    <w:p>
+      <w:pPr>
+        <w:pStyle w:val="ListParagraph"/>
+        <w:numPr>
+          <w:ilvl w:val="0"/>
+          <w:numId w:val="1"/>
+        </w:numPr>
+        <w:rPr>
+          <w:rFonts w:ascii="Times New Roman" w:hAnsi="Times New Roman" w:cs="Times New Roman"/>
+          <w:color w:val="000000" w:themeColor="text1"/>
+          <w:sz w:val="24"/>
+          <w:szCs w:val="24"/>
+        </w:rPr>
+      </w:pPr>
+      <w:r>
+        <w:rPr>
+          <w:rFonts w:ascii="Times New Roman" w:hAnsi="Times New Roman" w:cs="Times New Roman"/>
+          <w:color w:val="000000" w:themeColor="text1"/>
+          <w:sz w:val="24"/>
+          <w:szCs w:val="24"/>
+        </w:rPr>
+        <w:t xml:space="preserve">Rectangle translation: just add </w:t>
       </w:r>
       <w:r>
         <w:rPr>
@@ -304,84 +348,7 @@
           <w:szCs w:val="24"/>
           <w:shd w:val="clear" w:color="auto" w:fill="FFFFFF"/>
         </w:rPr>
-        <w:t xml:space="preserve">translation factor with </w:t>
-      </w:r>
-      <w:r>
-        <w:rPr>
-          <w:rFonts w:ascii="Times New Roman" w:hAnsi="Times New Roman" w:cs="Times New Roman"/>
-          <w:color w:val="000000" w:themeColor="text1"/>
-          <w:spacing w:val="2"/>
-          <w:sz w:val="24"/>
-          <w:szCs w:val="24"/>
-          <w:shd w:val="clear" w:color="auto" w:fill="FFFFFF"/>
-        </w:rPr>
-        <w:t xml:space="preserve">start and end </w:t>
-      </w:r>
-      <w:r>
-        <w:rPr>
-          <w:rFonts w:ascii="Times New Roman" w:hAnsi="Times New Roman" w:cs="Times New Roman"/>
-          <w:color w:val="000000" w:themeColor="text1"/>
-          <w:spacing w:val="2"/>
-          <w:sz w:val="24"/>
-          <w:szCs w:val="24"/>
-          <w:shd w:val="clear" w:color="auto" w:fill="FFFFFF"/>
-        </w:rPr>
-        <w:t>point</w:t>
-      </w:r>
-    </w:p>
-    <w:p>
-      <w:pPr>
-        <w:pStyle w:val="ListParagraph"/>
-        <w:numPr>
-          <w:ilvl w:val="0"/>
-          <w:numId w:val="1"/>
-        </w:numPr>
-        <w:rPr>
-          <w:rFonts w:ascii="Times New Roman" w:hAnsi="Times New Roman" w:cs="Times New Roman"/>
-          <w:color w:val="000000" w:themeColor="text1"/>
-          <w:sz w:val="24"/>
-          <w:szCs w:val="24"/>
-        </w:rPr>
-      </w:pPr>
-      <w:r>
-        <w:rPr>
-          <w:rFonts w:ascii="Times New Roman" w:hAnsi="Times New Roman" w:cs="Times New Roman"/>
-          <w:color w:val="000000" w:themeColor="text1"/>
-          <w:sz w:val="24"/>
-          <w:szCs w:val="24"/>
-        </w:rPr>
-        <w:t xml:space="preserve">Rectangle translation: </w:t>
-      </w:r>
-      <w:r>
-        <w:rPr>
-          <w:rFonts w:ascii="Times New Roman" w:hAnsi="Times New Roman" w:cs="Times New Roman"/>
-          <w:color w:val="000000" w:themeColor="text1"/>
-          <w:sz w:val="24"/>
-          <w:szCs w:val="24"/>
-        </w:rPr>
-        <w:t xml:space="preserve">just add </w:t>
-      </w:r>
-      <w:r>
-        <w:rPr>
-          <w:rFonts w:ascii="Times New Roman" w:hAnsi="Times New Roman" w:cs="Times New Roman"/>
-          <w:color w:val="000000" w:themeColor="text1"/>
-          <w:spacing w:val="2"/>
-          <w:sz w:val="24"/>
-          <w:szCs w:val="24"/>
-          <w:shd w:val="clear" w:color="auto" w:fill="FFFFFF"/>
-        </w:rPr>
-        <w:t xml:space="preserve">translation factor with </w:t>
-      </w:r>
-      <w:r>
-        <w:rPr>
-          <w:rFonts w:ascii="Times New Roman" w:hAnsi="Times New Roman" w:cs="Times New Roman"/>
-          <w:color w:val="000000" w:themeColor="text1"/>
-          <w:spacing w:val="2"/>
-          <w:sz w:val="24"/>
-          <w:szCs w:val="24"/>
-          <w:shd w:val="clear" w:color="auto" w:fill="FFFFFF"/>
-        </w:rPr>
-        <w:t>top left and right bottom</w:t>
+        <w:t>translation factor with top left and right bottom</w:t>
       </w:r>
     </w:p>
     <w:p>
@@ -1078,6 +1045,8 @@
         </w:numPr>
         <w:rPr>
           <w:rFonts w:ascii="Times New Roman" w:hAnsi="Times New Roman" w:cs="Times New Roman"/>
+          <w:b/>
+          <w:bCs/>
           <w:color w:val="000000" w:themeColor="text1"/>
           <w:sz w:val="24"/>
           <w:szCs w:val="24"/>
@@ -1086,6 +1055,31 @@
       <w:r>
         <w:t xml:space="preserve"> </w:t>
       </w:r>
+      <w:r>
+        <w:t xml:space="preserve">CPU drawing -&gt; GPU -&gt; Vertex Shader -&gt; Fragment -&gt; Pixel in screen. </w:t>
+      </w:r>
+      <w:r>
+        <w:rPr>
+          <w:b/>
+          <w:bCs/>
+        </w:rPr>
+        <w:t>How drawing from CPU show by GPU?</w:t>
+      </w:r>
+    </w:p>
+    <w:p>
+      <w:pPr>
+        <w:pStyle w:val="ListParagraph"/>
+        <w:numPr>
+          <w:ilvl w:val="0"/>
+          <w:numId w:val="1"/>
+        </w:numPr>
+        <w:rPr>
+          <w:rFonts w:ascii="Times New Roman" w:hAnsi="Times New Roman" w:cs="Times New Roman"/>
+          <w:color w:val="000000" w:themeColor="text1"/>
+          <w:sz w:val="24"/>
+          <w:szCs w:val="24"/>
+        </w:rPr>
+      </w:pPr>
     </w:p>
     <w:sectPr>
       <w:pgSz w:w="12240" w:h="15840"/>
@@ -1102,8 +1096,8 @@
   <w:abstractNum w:abstractNumId="0" w15:restartNumberingAfterBreak="0">
     <w:nsid w:val="43654A89"/>
     <w:multiLevelType w:val="hybridMultilevel"/>
-    <w:tmpl w:val="094853AC"/>
-    <w:lvl w:ilvl="0" w:tplc="0409000F">
+    <w:tmpl w:val="C388F36E"/>
+    <w:lvl w:ilvl="0" w:tplc="8188DACE">
       <w:start w:val="1"/>
       <w:numFmt w:val="decimal"/>
       <w:lvlText w:val="%1."/>
@@ -1113,6 +1107,8 @@
       </w:pPr>
       <w:rPr>
         <w:rFonts w:hint="default"/>
+        <w:b w:val="0"/>
+        <w:bCs w:val="0"/>
       </w:rPr>
     </w:lvl>
     <w:lvl w:ilvl="1" w:tplc="04090019" w:tentative="1">

</xml_diff>

<commit_message>
GLSL shaders are working
Syntax error and GLSL .vsix file was not installed. Must install for VS22
</commit_message>
<xml_diff>
--- a/Study openGL.docx
+++ b/Study openGL.docx
@@ -212,27 +212,7 @@
           <w:sz w:val="24"/>
           <w:szCs w:val="24"/>
         </w:rPr>
-        <w:t xml:space="preserve">Suppose, </w:t>
-      </w:r>
-      <w:proofErr w:type="gramStart"/>
-      <w:r>
-        <w:rPr>
-          <w:rFonts w:ascii="Times New Roman" w:hAnsi="Times New Roman" w:cs="Times New Roman"/>
-          <w:color w:val="000000" w:themeColor="text1"/>
-          <w:sz w:val="24"/>
-          <w:szCs w:val="24"/>
-        </w:rPr>
-        <w:t>If</w:t>
-      </w:r>
-      <w:proofErr w:type="gramEnd"/>
-      <w:r>
-        <w:rPr>
-          <w:rFonts w:ascii="Times New Roman" w:hAnsi="Times New Roman" w:cs="Times New Roman"/>
-          <w:color w:val="000000" w:themeColor="text1"/>
-          <w:sz w:val="24"/>
-          <w:szCs w:val="24"/>
-        </w:rPr>
-        <w:t xml:space="preserve"> point (X, Y) is to be translated by amount Dx and Dy to a new location (X’, Y’) then new coordinates can be obtained by adding Dx to X and Dy to Y as: X' = Dx + X Y' = Dy + Y</w:t>
+        <w:t>Suppose, If point (X, Y) is to be translated by amount Dx and Dy to a new location (X’, Y’) then new coordinates can be obtained by adding Dx to X and Dy to Y as: X' = Dx + X Y' = Dy + Y</w:t>
       </w:r>
     </w:p>
     <w:p>
@@ -1065,6 +1045,93 @@
         </w:rPr>
         <w:t>How drawing from CPU show by GPU?</w:t>
       </w:r>
+    </w:p>
+    <w:p>
+      <w:pPr>
+        <w:pStyle w:val="ListParagraph"/>
+        <w:numPr>
+          <w:ilvl w:val="0"/>
+          <w:numId w:val="1"/>
+        </w:numPr>
+        <w:rPr>
+          <w:rFonts w:ascii="Times New Roman" w:hAnsi="Times New Roman" w:cs="Times New Roman"/>
+          <w:color w:val="000000" w:themeColor="text1"/>
+          <w:sz w:val="24"/>
+          <w:szCs w:val="24"/>
+        </w:rPr>
+      </w:pPr>
+      <w:proofErr w:type="spellStart"/>
+      <w:r>
+        <w:rPr>
+          <w:rFonts w:ascii="Times New Roman" w:hAnsi="Times New Roman" w:cs="Times New Roman"/>
+          <w:color w:val="000000" w:themeColor="text1"/>
+          <w:sz w:val="24"/>
+          <w:szCs w:val="24"/>
+        </w:rPr>
+        <w:t>Glsl</w:t>
+      </w:r>
+      <w:proofErr w:type="spellEnd"/>
+      <w:r>
+        <w:rPr>
+          <w:rFonts w:ascii="Times New Roman" w:hAnsi="Times New Roman" w:cs="Times New Roman"/>
+          <w:color w:val="000000" w:themeColor="text1"/>
+          <w:sz w:val="24"/>
+          <w:szCs w:val="24"/>
+        </w:rPr>
+        <w:t xml:space="preserve"> is not recognized by VS</w:t>
+      </w:r>
+    </w:p>
+    <w:p>
+      <w:pPr>
+        <w:pStyle w:val="ListParagraph"/>
+        <w:numPr>
+          <w:ilvl w:val="0"/>
+          <w:numId w:val="1"/>
+        </w:numPr>
+        <w:rPr>
+          <w:rFonts w:ascii="Times New Roman" w:hAnsi="Times New Roman" w:cs="Times New Roman"/>
+          <w:color w:val="000000" w:themeColor="text1"/>
+          <w:sz w:val="24"/>
+          <w:szCs w:val="24"/>
+        </w:rPr>
+      </w:pPr>
+      <w:r>
+        <w:rPr>
+          <w:rFonts w:ascii="Times New Roman" w:hAnsi="Times New Roman" w:cs="Times New Roman"/>
+          <w:color w:val="000000" w:themeColor="text1"/>
+          <w:sz w:val="24"/>
+          <w:szCs w:val="24"/>
+        </w:rPr>
+        <w:t xml:space="preserve">Install </w:t>
+      </w:r>
+      <w:proofErr w:type="spellStart"/>
+      <w:r>
+        <w:rPr>
+          <w:rFonts w:ascii="Times New Roman" w:hAnsi="Times New Roman" w:cs="Times New Roman"/>
+          <w:color w:val="000000" w:themeColor="text1"/>
+          <w:sz w:val="24"/>
+          <w:szCs w:val="24"/>
+        </w:rPr>
+        <w:t>glsl</w:t>
+      </w:r>
+      <w:proofErr w:type="spellEnd"/>
+      <w:r>
+        <w:rPr>
+          <w:rFonts w:ascii="Times New Roman" w:hAnsi="Times New Roman" w:cs="Times New Roman"/>
+          <w:color w:val="000000" w:themeColor="text1"/>
+          <w:sz w:val="24"/>
+          <w:szCs w:val="24"/>
+        </w:rPr>
+        <w:t xml:space="preserve">: </w:t>
+      </w:r>
+      <w:hyperlink r:id="rId14" w:history="1">
+        <w:r>
+          <w:rPr>
+            <w:rStyle w:val="Hyperlink"/>
+          </w:rPr>
+          <w:t>GLSL language integration (for VS2022) (vsixgallery.com)</w:t>
+        </w:r>
+      </w:hyperlink>
     </w:p>
     <w:p>
       <w:pPr>

</xml_diff>